<commit_message>
Link added in doc
</commit_message>
<xml_diff>
--- a/lab4.docx
+++ b/lab4.docx
@@ -1,6 +1,6 @@
 
 <file path=word/document.xml><?xml version="1.0" encoding="utf-8"?>
-<w:document xmlns:wpc="http://schemas.microsoft.com/office/word/2010/wordprocessingCanvas" xmlns:mc="http://schemas.openxmlformats.org/markup-compatibility/2006" xmlns:o="urn:schemas-microsoft-com:office:office" xmlns:r="http://schemas.openxmlformats.org/officeDocument/2006/relationships" xmlns:m="http://schemas.openxmlformats.org/officeDocument/2006/math" xmlns:v="urn:schemas-microsoft-com:vml" xmlns:wp14="http://schemas.microsoft.com/office/word/2010/wordprocessingDrawing" xmlns:wp="http://schemas.openxmlformats.org/drawingml/2006/wordprocessingDrawing" xmlns:w10="urn:schemas-microsoft-com:office:word" xmlns:w="http://schemas.openxmlformats.org/wordprocessingml/2006/main" xmlns:w14="http://schemas.microsoft.com/office/word/2010/wordml" xmlns:w15="http://schemas.microsoft.com/office/word/2012/wordml" xmlns:wpg="http://schemas.microsoft.com/office/word/2010/wordprocessingGroup" xmlns:wpi="http://schemas.microsoft.com/office/word/2010/wordprocessingInk" xmlns:wne="http://schemas.microsoft.com/office/word/2006/wordml" xmlns:wps="http://schemas.microsoft.com/office/word/2010/wordprocessingShape" mc:Ignorable="w14 w15 wp14">
+<w:document xmlns:wpc="http://schemas.microsoft.com/office/word/2010/wordprocessingCanvas" xmlns:cx="http://schemas.microsoft.com/office/drawing/2014/chartex" xmlns:cx1="http://schemas.microsoft.com/office/drawing/2015/9/8/chartex" xmlns:cx2="http://schemas.microsoft.com/office/drawing/2015/10/21/chartex" xmlns:cx3="http://schemas.microsoft.com/office/drawing/2016/5/9/chartex" xmlns:cx4="http://schemas.microsoft.com/office/drawing/2016/5/10/chartex" xmlns:cx5="http://schemas.microsoft.com/office/drawing/2016/5/11/chartex" xmlns:cx6="http://schemas.microsoft.com/office/drawing/2016/5/12/chartex" xmlns:cx7="http://schemas.microsoft.com/office/drawing/2016/5/13/chartex" xmlns:cx8="http://schemas.microsoft.com/office/drawing/2016/5/14/chartex" xmlns:mc="http://schemas.openxmlformats.org/markup-compatibility/2006" xmlns:aink="http://schemas.microsoft.com/office/drawing/2016/ink" xmlns:am3d="http://schemas.microsoft.com/office/drawing/2017/model3d" xmlns:o="urn:schemas-microsoft-com:office:office" xmlns:oel="http://schemas.microsoft.com/office/2019/extlst" xmlns:r="http://schemas.openxmlformats.org/officeDocument/2006/relationships" xmlns:m="http://schemas.openxmlformats.org/officeDocument/2006/math" xmlns:v="urn:schemas-microsoft-com:vml" xmlns:wp14="http://schemas.microsoft.com/office/word/2010/wordprocessingDrawing" xmlns:wp="http://schemas.openxmlformats.org/drawingml/2006/wordprocessingDrawing" xmlns:w10="urn:schemas-microsoft-com:office:word" xmlns:w="http://schemas.openxmlformats.org/wordprocessingml/2006/main" xmlns:w14="http://schemas.microsoft.com/office/word/2010/wordml" xmlns:w15="http://schemas.microsoft.com/office/word/2012/wordml" xmlns:w16cex="http://schemas.microsoft.com/office/word/2018/wordml/cex" xmlns:w16cid="http://schemas.microsoft.com/office/word/2016/wordml/cid" xmlns:w16="http://schemas.microsoft.com/office/word/2018/wordml" xmlns:w16sdtdh="http://schemas.microsoft.com/office/word/2020/wordml/sdtdatahash" xmlns:w16se="http://schemas.microsoft.com/office/word/2015/wordml/symex" xmlns:wpg="http://schemas.microsoft.com/office/word/2010/wordprocessingGroup" xmlns:wpi="http://schemas.microsoft.com/office/word/2010/wordprocessingInk" xmlns:wne="http://schemas.microsoft.com/office/word/2006/wordml" xmlns:wps="http://schemas.microsoft.com/office/word/2010/wordprocessingShape" mc:Ignorable="w14 w15 w16se w16cid w16 w16cex w16sdtdh wp14">
   <w:body>
     <w:p>
       <w:r>
@@ -12,69 +12,39 @@
         <w:t>As for Python libraries, I am currently using pandas for data manipulation</w:t>
       </w:r>
       <w:r>
+        <w:t xml:space="preserve"> and scikit-learn as the general framework for machine learning, since it is easier to manipulate exclusively tabular data (which I am working with), compared to </w:t>
+      </w:r>
+      <w:proofErr w:type="spellStart"/>
+      <w:r>
+        <w:t>PyTorch</w:t>
+      </w:r>
+      <w:proofErr w:type="spellEnd"/>
+      <w:r>
         <w:t xml:space="preserve"> and </w:t>
       </w:r>
       <w:proofErr w:type="spellStart"/>
       <w:r>
-        <w:t>scikit</w:t>
+        <w:t>Tensorflow</w:t>
       </w:r>
       <w:proofErr w:type="spellEnd"/>
       <w:r>
-        <w:t xml:space="preserve">-learn as the general framework for machine learning, since it is easier to manipulate exclusively tabular data (which I am working with), compared to </w:t>
+        <w:t xml:space="preserve">. </w:t>
       </w:r>
       <w:proofErr w:type="spellStart"/>
       <w:r>
+        <w:t>Tensorflow</w:t>
+      </w:r>
+      <w:proofErr w:type="spellEnd"/>
+      <w:r>
+        <w:t xml:space="preserve"> and </w:t>
+      </w:r>
+      <w:proofErr w:type="spellStart"/>
+      <w:r>
         <w:t>PyTorch</w:t>
       </w:r>
       <w:proofErr w:type="spellEnd"/>
       <w:r>
-        <w:t xml:space="preserve"> and </w:t>
-      </w:r>
-      <w:proofErr w:type="spellStart"/>
-      <w:r>
-        <w:t>Tensorflow</w:t>
-      </w:r>
-      <w:proofErr w:type="spellEnd"/>
-      <w:r>
-        <w:t xml:space="preserve">. </w:t>
-      </w:r>
-      <w:proofErr w:type="spellStart"/>
-      <w:r>
-        <w:t>Tensorflow</w:t>
-      </w:r>
-      <w:proofErr w:type="spellEnd"/>
-      <w:r>
-        <w:t xml:space="preserve"> and </w:t>
-      </w:r>
-      <w:proofErr w:type="spellStart"/>
-      <w:r>
-        <w:t>PyTorch</w:t>
-      </w:r>
-      <w:proofErr w:type="spellEnd"/>
-      <w:r>
-        <w:t xml:space="preserve"> are</w:t>
-      </w:r>
-      <w:r>
-        <w:t xml:space="preserve"> typically used more in </w:t>
-      </w:r>
-      <w:proofErr w:type="gramStart"/>
-      <w:r>
-        <w:t>De</w:t>
-      </w:r>
-      <w:r>
-        <w:t>ep</w:t>
-      </w:r>
-      <w:proofErr w:type="gramEnd"/>
-      <w:r>
-        <w:t xml:space="preserve"> Learning and Neural Networks, while </w:t>
-      </w:r>
-      <w:proofErr w:type="spellStart"/>
-      <w:r>
-        <w:t>scikit</w:t>
-      </w:r>
-      <w:proofErr w:type="spellEnd"/>
-      <w:r>
-        <w:t>-learn is used more in general machine learning. However, these frameworks are not exclusive and designed to be able to integrate with each other.</w:t>
+        <w:t xml:space="preserve"> are typically used more in Deep Learning and Neural Networks, while scikit-learn is used more in general machine learning. However, these frameworks are not exclusive and designed to be able to integrate with each other.</w:t>
       </w:r>
     </w:p>
     <w:p>
@@ -85,15 +55,7 @@
         <w:t>are almost no</w:t>
       </w:r>
       <w:r>
-        <w:t xml:space="preserve"> recommender systems that are standalone applications, instead many of them are integrated within movie-related apps. For example, Netflix has a built-in recommendation system (and the company itself is one of the more invested in this area of research), where the app analyzes what movies you have watched and recommends similar movies. Of course, the system is also very complex, being capable of deducing issues such as </w:t>
-      </w:r>
-      <w:proofErr w:type="spellStart"/>
-      <w:r>
-        <w:t>recency</w:t>
-      </w:r>
-      <w:proofErr w:type="spellEnd"/>
-      <w:r>
-        <w:t xml:space="preserve"> bias and user bias. Netflix uses Python, MySQL and AWS for its machine learning and data science components.</w:t>
+        <w:t xml:space="preserve"> recommender systems that are standalone applications, instead many of them are integrated within movie-related apps. For example, Netflix has a built-in recommendation system (and the company itself is one of the more invested in this area of research), where the app analyzes what movies you have watched and recommends similar movies. Of course, the system is also very complex, being capable of deducing issues such as recency bias and user bias. Netflix uses Python, MySQL and AWS for its machine learning and data science components.</w:t>
       </w:r>
       <w:r>
         <w:t xml:space="preserve"> Netflix’s recommender system cannot specifically recommend less popular movies and shows.</w:t>
@@ -118,8 +80,36 @@
       <w:r>
         <w:t xml:space="preserve"> The frontend will be deployed using Netlify.</w:t>
       </w:r>
-      <w:bookmarkStart w:id="0" w:name="_GoBack"/>
-      <w:bookmarkEnd w:id="0"/>
+    </w:p>
+    <w:p>
+      <w:hyperlink r:id="rId4" w:history="1">
+        <w:proofErr w:type="spellStart"/>
+        <w:r>
+          <w:rPr>
+            <w:rStyle w:val="Hyperlink"/>
+          </w:rPr>
+          <w:t>Nyesteban</w:t>
+        </w:r>
+        <w:proofErr w:type="spellEnd"/>
+        <w:r>
+          <w:rPr>
+            <w:rStyle w:val="Hyperlink"/>
+          </w:rPr>
+          <w:t>/lab4-Research (</w:t>
+        </w:r>
+        <w:r>
+          <w:rPr>
+            <w:rStyle w:val="Hyperlink"/>
+          </w:rPr>
+          <w:t>g</w:t>
+        </w:r>
+        <w:r>
+          <w:rPr>
+            <w:rStyle w:val="Hyperlink"/>
+          </w:rPr>
+          <w:t>ithub.com)</w:t>
+        </w:r>
+      </w:hyperlink>
     </w:p>
     <w:sectPr>
       <w:pgSz w:w="12240" w:h="15840"/>
@@ -132,7 +122,7 @@
 </file>
 
 <file path=word/styles.xml><?xml version="1.0" encoding="utf-8"?>
-<w:styles xmlns:mc="http://schemas.openxmlformats.org/markup-compatibility/2006" xmlns:r="http://schemas.openxmlformats.org/officeDocument/2006/relationships" xmlns:w="http://schemas.openxmlformats.org/wordprocessingml/2006/main" xmlns:w14="http://schemas.microsoft.com/office/word/2010/wordml" xmlns:w15="http://schemas.microsoft.com/office/word/2012/wordml" mc:Ignorable="w14 w15">
+<w:styles xmlns:mc="http://schemas.openxmlformats.org/markup-compatibility/2006" xmlns:r="http://schemas.openxmlformats.org/officeDocument/2006/relationships" xmlns:w="http://schemas.openxmlformats.org/wordprocessingml/2006/main" xmlns:w14="http://schemas.microsoft.com/office/word/2010/wordml" xmlns:w15="http://schemas.microsoft.com/office/word/2012/wordml" xmlns:w16cex="http://schemas.microsoft.com/office/word/2018/wordml/cex" xmlns:w16cid="http://schemas.microsoft.com/office/word/2016/wordml/cid" xmlns:w16="http://schemas.microsoft.com/office/word/2018/wordml" xmlns:w16sdtdh="http://schemas.microsoft.com/office/word/2020/wordml/sdtdatahash" xmlns:w16se="http://schemas.microsoft.com/office/word/2015/wordml/symex" mc:Ignorable="w14 w15 w16se w16cid w16 w16cex w16sdtdh">
   <w:docDefaults>
     <w:rPrDefault>
       <w:rPr>
@@ -148,7 +138,7 @@
       </w:pPr>
     </w:pPrDefault>
   </w:docDefaults>
-  <w:latentStyles w:defLockedState="0" w:defUIPriority="99" w:defSemiHidden="0" w:defUnhideWhenUsed="0" w:defQFormat="0" w:count="371">
+  <w:latentStyles w:defLockedState="0" w:defUIPriority="99" w:defSemiHidden="0" w:defUnhideWhenUsed="0" w:defQFormat="0" w:count="376">
     <w:lsdException w:name="Normal" w:uiPriority="0" w:qFormat="1"/>
     <w:lsdException w:name="heading 1" w:uiPriority="9" w:qFormat="1"/>
     <w:lsdException w:name="heading 2" w:semiHidden="1" w:uiPriority="9" w:unhideWhenUsed="1" w:qFormat="1"/>
@@ -520,6 +510,11 @@
     <w:lsdException w:name="List Table 5 Dark Accent 6" w:uiPriority="50"/>
     <w:lsdException w:name="List Table 6 Colorful Accent 6" w:uiPriority="51"/>
     <w:lsdException w:name="List Table 7 Colorful Accent 6" w:uiPriority="52"/>
+    <w:lsdException w:name="Mention" w:semiHidden="1" w:unhideWhenUsed="1"/>
+    <w:lsdException w:name="Smart Hyperlink" w:semiHidden="1" w:unhideWhenUsed="1"/>
+    <w:lsdException w:name="Hashtag" w:semiHidden="1" w:unhideWhenUsed="1"/>
+    <w:lsdException w:name="Unresolved Mention" w:semiHidden="1" w:unhideWhenUsed="1"/>
+    <w:lsdException w:name="Smart Link" w:semiHidden="1" w:unhideWhenUsed="1"/>
   </w:latentStyles>
   <w:style w:type="paragraph" w:default="1" w:styleId="Normal">
     <w:name w:val="Normal"/>
@@ -551,6 +546,30 @@
     <w:uiPriority w:val="99"/>
     <w:semiHidden/>
     <w:unhideWhenUsed/>
+  </w:style>
+  <w:style w:type="character" w:styleId="Hyperlink">
+    <w:name w:val="Hyperlink"/>
+    <w:basedOn w:val="DefaultParagraphFont"/>
+    <w:uiPriority w:val="99"/>
+    <w:semiHidden/>
+    <w:unhideWhenUsed/>
+    <w:rsid w:val="00005533"/>
+    <w:rPr>
+      <w:color w:val="0000FF"/>
+      <w:u w:val="single"/>
+    </w:rPr>
+  </w:style>
+  <w:style w:type="character" w:styleId="FollowedHyperlink">
+    <w:name w:val="FollowedHyperlink"/>
+    <w:basedOn w:val="DefaultParagraphFont"/>
+    <w:uiPriority w:val="99"/>
+    <w:semiHidden/>
+    <w:unhideWhenUsed/>
+    <w:rsid w:val="00005533"/>
+    <w:rPr>
+      <w:color w:val="954F72" w:themeColor="followedHyperlink"/>
+      <w:u w:val="single"/>
+    </w:rPr>
   </w:style>
 </w:styles>
 </file>

</xml_diff>